<commit_message>
Termnine la pregunta del 2 al 7 ecepto el 4
</commit_message>
<xml_diff>
--- a/Docuementacion de Pack Resuelto pro2.docx
+++ b/Docuementacion de Pack Resuelto pro2.docx
@@ -56,15 +56,30 @@
           <w:lang w:val="es-BO"/>
         </w:rPr>
       </w:pPr>
-    </w:p>
-    <w:p>
-      <w:pPr>
-        <w:rPr>
-          <w:lang w:val="es-BO"/>
-        </w:rPr>
-      </w:pPr>
       <w:r>
         <w:rPr>
+          <w:lang w:val="es-BO"/>
+        </w:rPr>
+        <w:t xml:space="preserve">Las Cadenas en C++ empiezan desde 1 igual que </w:t>
+      </w:r>
+      <w:proofErr w:type="spellStart"/>
+      <w:r>
+        <w:rPr>
+          <w:lang w:val="es-BO"/>
+        </w:rPr>
+        <w:t>delphi</w:t>
+      </w:r>
+      <w:proofErr w:type="spellEnd"/>
+    </w:p>
+    <w:p>
+      <w:pPr>
+        <w:rPr>
+          <w:lang w:val="es-BO"/>
+        </w:rPr>
+      </w:pPr>
+      <w:r>
+        <w:rPr>
+          <w:noProof/>
           <w:lang w:val="es-BO"/>
         </w:rPr>
         <w:drawing>
@@ -145,209 +160,572 @@
           <w:lang w:val="es-BO"/>
         </w:rPr>
       </w:pPr>
-    </w:p>
-    <w:p>
-      <w:pPr>
-        <w:rPr>
-          <w:lang w:val="es-BO"/>
-        </w:rPr>
-      </w:pPr>
-    </w:p>
-    <w:p>
-      <w:pPr>
-        <w:rPr>
-          <w:lang w:val="es-BO"/>
-        </w:rPr>
-      </w:pPr>
-    </w:p>
-    <w:p>
-      <w:pPr>
-        <w:rPr>
-          <w:lang w:val="es-BO"/>
-        </w:rPr>
-      </w:pPr>
-    </w:p>
-    <w:p>
-      <w:pPr>
-        <w:rPr>
-          <w:lang w:val="es-BO"/>
-        </w:rPr>
-      </w:pPr>
-    </w:p>
-    <w:p>
-      <w:pPr>
-        <w:rPr>
-          <w:lang w:val="es-BO"/>
-        </w:rPr>
-      </w:pPr>
-    </w:p>
-    <w:p>
-      <w:pPr>
-        <w:rPr>
-          <w:lang w:val="es-BO"/>
-        </w:rPr>
-      </w:pPr>
-    </w:p>
-    <w:p>
-      <w:pPr>
-        <w:rPr>
-          <w:lang w:val="es-BO"/>
-        </w:rPr>
-      </w:pPr>
-    </w:p>
-    <w:p>
-      <w:pPr>
-        <w:rPr>
-          <w:lang w:val="es-BO"/>
-        </w:rPr>
-      </w:pPr>
-    </w:p>
-    <w:p>
-      <w:pPr>
-        <w:rPr>
-          <w:lang w:val="es-BO"/>
-        </w:rPr>
-      </w:pPr>
-    </w:p>
-    <w:p>
-      <w:pPr>
-        <w:rPr>
-          <w:lang w:val="es-BO"/>
-        </w:rPr>
-      </w:pPr>
-    </w:p>
-    <w:p>
-      <w:pPr>
-        <w:rPr>
-          <w:lang w:val="es-BO"/>
-        </w:rPr>
-      </w:pPr>
-    </w:p>
-    <w:p>
-      <w:pPr>
-        <w:rPr>
-          <w:lang w:val="es-BO"/>
-        </w:rPr>
-      </w:pPr>
-    </w:p>
-    <w:p>
-      <w:pPr>
-        <w:rPr>
-          <w:lang w:val="es-BO"/>
-        </w:rPr>
-      </w:pPr>
-    </w:p>
-    <w:p>
-      <w:pPr>
-        <w:rPr>
-          <w:lang w:val="es-BO"/>
-        </w:rPr>
-      </w:pPr>
-    </w:p>
-    <w:p>
-      <w:pPr>
-        <w:rPr>
-          <w:lang w:val="es-BO"/>
-        </w:rPr>
-      </w:pPr>
-    </w:p>
-    <w:p>
-      <w:pPr>
-        <w:rPr>
-          <w:lang w:val="es-BO"/>
-        </w:rPr>
-      </w:pPr>
-    </w:p>
-    <w:p>
-      <w:pPr>
-        <w:rPr>
-          <w:lang w:val="es-BO"/>
-        </w:rPr>
-      </w:pPr>
-    </w:p>
-    <w:p>
-      <w:pPr>
-        <w:rPr>
-          <w:lang w:val="es-BO"/>
-        </w:rPr>
-      </w:pPr>
-    </w:p>
-    <w:p>
-      <w:pPr>
-        <w:rPr>
-          <w:lang w:val="es-BO"/>
-        </w:rPr>
-      </w:pPr>
-    </w:p>
-    <w:p>
-      <w:pPr>
-        <w:rPr>
-          <w:lang w:val="es-BO"/>
-        </w:rPr>
-      </w:pPr>
-    </w:p>
-    <w:p>
-      <w:pPr>
-        <w:rPr>
-          <w:lang w:val="es-BO"/>
-        </w:rPr>
-      </w:pPr>
-    </w:p>
-    <w:p>
-      <w:pPr>
-        <w:rPr>
-          <w:lang w:val="es-BO"/>
-        </w:rPr>
-      </w:pPr>
-    </w:p>
-    <w:p>
-      <w:pPr>
-        <w:rPr>
-          <w:lang w:val="es-BO"/>
-        </w:rPr>
-      </w:pPr>
-    </w:p>
-    <w:p>
-      <w:pPr>
-        <w:rPr>
-          <w:lang w:val="es-BO"/>
-        </w:rPr>
-      </w:pPr>
-    </w:p>
-    <w:p>
-      <w:pPr>
-        <w:rPr>
-          <w:lang w:val="es-BO"/>
-        </w:rPr>
-      </w:pPr>
-    </w:p>
-    <w:p>
-      <w:pPr>
-        <w:rPr>
-          <w:lang w:val="es-BO"/>
-        </w:rPr>
-      </w:pPr>
-    </w:p>
-    <w:p>
-      <w:pPr>
-        <w:rPr>
-          <w:lang w:val="es-BO"/>
-        </w:rPr>
-      </w:pPr>
-    </w:p>
-    <w:p>
-      <w:pPr>
-        <w:rPr>
-          <w:lang w:val="es-BO"/>
-        </w:rPr>
-      </w:pPr>
-    </w:p>
-    <w:p>
-      <w:pPr>
-        <w:rPr>
-          <w:lang w:val="es-BO"/>
-        </w:rPr>
-      </w:pPr>
+      <w:r>
+        <w:rPr>
+          <w:lang w:val="es-BO"/>
+        </w:rPr>
+        <w:drawing>
+          <wp:anchor distT="0" distB="0" distL="114300" distR="114300" simplePos="0" relativeHeight="251659264" behindDoc="0" locked="0" layoutInCell="1" allowOverlap="1" wp14:anchorId="2EF77F4A" wp14:editId="47E519C1">
+            <wp:simplePos x="0" y="0"/>
+            <wp:positionH relativeFrom="margin">
+              <wp:posOffset>304800</wp:posOffset>
+            </wp:positionH>
+            <wp:positionV relativeFrom="paragraph">
+              <wp:posOffset>185420</wp:posOffset>
+            </wp:positionV>
+            <wp:extent cx="5570220" cy="1278255"/>
+            <wp:effectExtent l="0" t="0" r="0" b="0"/>
+            <wp:wrapSquare wrapText="bothSides"/>
+            <wp:docPr id="2" name="Imagen 2"/>
+            <wp:cNvGraphicFramePr>
+              <a:graphicFrameLocks xmlns:a="http://schemas.openxmlformats.org/drawingml/2006/main" noChangeAspect="1"/>
+            </wp:cNvGraphicFramePr>
+            <a:graphic xmlns:a="http://schemas.openxmlformats.org/drawingml/2006/main">
+              <a:graphicData uri="http://schemas.openxmlformats.org/drawingml/2006/picture">
+                <pic:pic xmlns:pic="http://schemas.openxmlformats.org/drawingml/2006/picture">
+                  <pic:nvPicPr>
+                    <pic:cNvPr id="1" name=""/>
+                    <pic:cNvPicPr/>
+                  </pic:nvPicPr>
+                  <pic:blipFill>
+                    <a:blip r:embed="rId5">
+                      <a:extLst>
+                        <a:ext uri="{28A0092B-C50C-407E-A947-70E740481C1C}">
+                          <a14:useLocalDpi xmlns:a14="http://schemas.microsoft.com/office/drawing/2010/main" val="0"/>
+                        </a:ext>
+                      </a:extLst>
+                    </a:blip>
+                    <a:stretch>
+                      <a:fillRect/>
+                    </a:stretch>
+                  </pic:blipFill>
+                  <pic:spPr>
+                    <a:xfrm>
+                      <a:off x="0" y="0"/>
+                      <a:ext cx="5570220" cy="1278255"/>
+                    </a:xfrm>
+                    <a:prstGeom prst="rect">
+                      <a:avLst/>
+                    </a:prstGeom>
+                  </pic:spPr>
+                </pic:pic>
+              </a:graphicData>
+            </a:graphic>
+            <wp14:sizeRelH relativeFrom="margin">
+              <wp14:pctWidth>0</wp14:pctWidth>
+            </wp14:sizeRelH>
+            <wp14:sizeRelV relativeFrom="margin">
+              <wp14:pctHeight>0</wp14:pctHeight>
+            </wp14:sizeRelV>
+          </wp:anchor>
+        </w:drawing>
+      </w:r>
+    </w:p>
+    <w:p>
+      <w:pPr>
+        <w:rPr>
+          <w:lang w:val="es-BO"/>
+        </w:rPr>
+      </w:pPr>
+    </w:p>
+    <w:p>
+      <w:pPr>
+        <w:rPr>
+          <w:lang w:val="es-BO"/>
+        </w:rPr>
+      </w:pPr>
+    </w:p>
+    <w:p>
+      <w:pPr>
+        <w:rPr>
+          <w:lang w:val="es-BO"/>
+        </w:rPr>
+      </w:pPr>
+    </w:p>
+    <w:p>
+      <w:pPr>
+        <w:rPr>
+          <w:lang w:val="es-BO"/>
+        </w:rPr>
+      </w:pPr>
+    </w:p>
+    <w:p>
+      <w:pPr>
+        <w:rPr>
+          <w:lang w:val="es-BO"/>
+        </w:rPr>
+      </w:pPr>
+    </w:p>
+    <w:p>
+      <w:pPr>
+        <w:rPr>
+          <w:lang w:val="es-BO"/>
+        </w:rPr>
+      </w:pPr>
+      <w:r>
+        <w:rPr>
+          <w:lang w:val="es-BO"/>
+        </w:rPr>
+        <w:drawing>
+          <wp:anchor distT="0" distB="0" distL="114300" distR="114300" simplePos="0" relativeHeight="251660288" behindDoc="0" locked="0" layoutInCell="1" allowOverlap="1" wp14:anchorId="183FF9E4" wp14:editId="020A2728">
+            <wp:simplePos x="0" y="0"/>
+            <wp:positionH relativeFrom="margin">
+              <wp:posOffset>361950</wp:posOffset>
+            </wp:positionH>
+            <wp:positionV relativeFrom="paragraph">
+              <wp:posOffset>10795</wp:posOffset>
+            </wp:positionV>
+            <wp:extent cx="6126480" cy="1179195"/>
+            <wp:effectExtent l="0" t="0" r="7620" b="1905"/>
+            <wp:wrapSquare wrapText="bothSides"/>
+            <wp:docPr id="3" name="Imagen 3"/>
+            <wp:cNvGraphicFramePr>
+              <a:graphicFrameLocks xmlns:a="http://schemas.openxmlformats.org/drawingml/2006/main" noChangeAspect="1"/>
+            </wp:cNvGraphicFramePr>
+            <a:graphic xmlns:a="http://schemas.openxmlformats.org/drawingml/2006/main">
+              <a:graphicData uri="http://schemas.openxmlformats.org/drawingml/2006/picture">
+                <pic:pic xmlns:pic="http://schemas.openxmlformats.org/drawingml/2006/picture">
+                  <pic:nvPicPr>
+                    <pic:cNvPr id="1" name=""/>
+                    <pic:cNvPicPr/>
+                  </pic:nvPicPr>
+                  <pic:blipFill>
+                    <a:blip r:embed="rId6">
+                      <a:extLst>
+                        <a:ext uri="{28A0092B-C50C-407E-A947-70E740481C1C}">
+                          <a14:useLocalDpi xmlns:a14="http://schemas.microsoft.com/office/drawing/2010/main" val="0"/>
+                        </a:ext>
+                      </a:extLst>
+                    </a:blip>
+                    <a:stretch>
+                      <a:fillRect/>
+                    </a:stretch>
+                  </pic:blipFill>
+                  <pic:spPr>
+                    <a:xfrm>
+                      <a:off x="0" y="0"/>
+                      <a:ext cx="6126480" cy="1179195"/>
+                    </a:xfrm>
+                    <a:prstGeom prst="rect">
+                      <a:avLst/>
+                    </a:prstGeom>
+                  </pic:spPr>
+                </pic:pic>
+              </a:graphicData>
+            </a:graphic>
+            <wp14:sizeRelH relativeFrom="margin">
+              <wp14:pctWidth>0</wp14:pctWidth>
+            </wp14:sizeRelH>
+            <wp14:sizeRelV relativeFrom="margin">
+              <wp14:pctHeight>0</wp14:pctHeight>
+            </wp14:sizeRelV>
+          </wp:anchor>
+        </w:drawing>
+      </w:r>
+    </w:p>
+    <w:p>
+      <w:pPr>
+        <w:rPr>
+          <w:lang w:val="es-BO"/>
+        </w:rPr>
+      </w:pPr>
+    </w:p>
+    <w:p>
+      <w:pPr>
+        <w:rPr>
+          <w:lang w:val="es-BO"/>
+        </w:rPr>
+      </w:pPr>
+    </w:p>
+    <w:p>
+      <w:pPr>
+        <w:rPr>
+          <w:lang w:val="es-BO"/>
+        </w:rPr>
+      </w:pPr>
+    </w:p>
+    <w:p>
+      <w:pPr>
+        <w:rPr>
+          <w:lang w:val="es-BO"/>
+        </w:rPr>
+      </w:pPr>
+      <w:r>
+        <w:rPr>
+          <w:lang w:val="es-BO"/>
+        </w:rPr>
+        <w:drawing>
+          <wp:anchor distT="0" distB="0" distL="114300" distR="114300" simplePos="0" relativeHeight="251661312" behindDoc="0" locked="0" layoutInCell="1" allowOverlap="1" wp14:anchorId="7AA4B885" wp14:editId="76EB76C8">
+            <wp:simplePos x="0" y="0"/>
+            <wp:positionH relativeFrom="margin">
+              <wp:posOffset>327660</wp:posOffset>
+            </wp:positionH>
+            <wp:positionV relativeFrom="paragraph">
+              <wp:posOffset>255270</wp:posOffset>
+            </wp:positionV>
+            <wp:extent cx="5791200" cy="1242695"/>
+            <wp:effectExtent l="0" t="0" r="0" b="0"/>
+            <wp:wrapSquare wrapText="bothSides"/>
+            <wp:docPr id="4" name="Imagen 4"/>
+            <wp:cNvGraphicFramePr>
+              <a:graphicFrameLocks xmlns:a="http://schemas.openxmlformats.org/drawingml/2006/main" noChangeAspect="1"/>
+            </wp:cNvGraphicFramePr>
+            <a:graphic xmlns:a="http://schemas.openxmlformats.org/drawingml/2006/main">
+              <a:graphicData uri="http://schemas.openxmlformats.org/drawingml/2006/picture">
+                <pic:pic xmlns:pic="http://schemas.openxmlformats.org/drawingml/2006/picture">
+                  <pic:nvPicPr>
+                    <pic:cNvPr id="1" name=""/>
+                    <pic:cNvPicPr/>
+                  </pic:nvPicPr>
+                  <pic:blipFill>
+                    <a:blip r:embed="rId7">
+                      <a:extLst>
+                        <a:ext uri="{28A0092B-C50C-407E-A947-70E740481C1C}">
+                          <a14:useLocalDpi xmlns:a14="http://schemas.microsoft.com/office/drawing/2010/main" val="0"/>
+                        </a:ext>
+                      </a:extLst>
+                    </a:blip>
+                    <a:stretch>
+                      <a:fillRect/>
+                    </a:stretch>
+                  </pic:blipFill>
+                  <pic:spPr>
+                    <a:xfrm>
+                      <a:off x="0" y="0"/>
+                      <a:ext cx="5791200" cy="1242695"/>
+                    </a:xfrm>
+                    <a:prstGeom prst="rect">
+                      <a:avLst/>
+                    </a:prstGeom>
+                  </pic:spPr>
+                </pic:pic>
+              </a:graphicData>
+            </a:graphic>
+            <wp14:sizeRelH relativeFrom="margin">
+              <wp14:pctWidth>0</wp14:pctWidth>
+            </wp14:sizeRelH>
+            <wp14:sizeRelV relativeFrom="margin">
+              <wp14:pctHeight>0</wp14:pctHeight>
+            </wp14:sizeRelV>
+          </wp:anchor>
+        </w:drawing>
+      </w:r>
+    </w:p>
+    <w:p>
+      <w:pPr>
+        <w:rPr>
+          <w:lang w:val="es-BO"/>
+        </w:rPr>
+      </w:pPr>
+    </w:p>
+    <w:p>
+      <w:pPr>
+        <w:rPr>
+          <w:lang w:val="es-BO"/>
+        </w:rPr>
+      </w:pPr>
+    </w:p>
+    <w:p>
+      <w:pPr>
+        <w:rPr>
+          <w:lang w:val="es-BO"/>
+        </w:rPr>
+      </w:pPr>
+    </w:p>
+    <w:p>
+      <w:pPr>
+        <w:rPr>
+          <w:lang w:val="es-BO"/>
+        </w:rPr>
+      </w:pPr>
+    </w:p>
+    <w:p>
+      <w:pPr>
+        <w:rPr>
+          <w:lang w:val="es-BO"/>
+        </w:rPr>
+      </w:pPr>
+    </w:p>
+    <w:p>
+      <w:pPr>
+        <w:rPr>
+          <w:lang w:val="es-BO"/>
+        </w:rPr>
+      </w:pPr>
+      <w:r>
+        <w:rPr>
+          <w:lang w:val="es-BO"/>
+        </w:rPr>
+        <w:drawing>
+          <wp:anchor distT="0" distB="0" distL="114300" distR="114300" simplePos="0" relativeHeight="251662336" behindDoc="0" locked="0" layoutInCell="1" allowOverlap="1" wp14:anchorId="762D46F6" wp14:editId="58E7BAEB">
+            <wp:simplePos x="0" y="0"/>
+            <wp:positionH relativeFrom="column">
+              <wp:posOffset>464820</wp:posOffset>
+            </wp:positionH>
+            <wp:positionV relativeFrom="paragraph">
+              <wp:posOffset>4445</wp:posOffset>
+            </wp:positionV>
+            <wp:extent cx="5516880" cy="1664770"/>
+            <wp:effectExtent l="0" t="0" r="7620" b="0"/>
+            <wp:wrapSquare wrapText="bothSides"/>
+            <wp:docPr id="5" name="Imagen 5"/>
+            <wp:cNvGraphicFramePr>
+              <a:graphicFrameLocks xmlns:a="http://schemas.openxmlformats.org/drawingml/2006/main" noChangeAspect="1"/>
+            </wp:cNvGraphicFramePr>
+            <a:graphic xmlns:a="http://schemas.openxmlformats.org/drawingml/2006/main">
+              <a:graphicData uri="http://schemas.openxmlformats.org/drawingml/2006/picture">
+                <pic:pic xmlns:pic="http://schemas.openxmlformats.org/drawingml/2006/picture">
+                  <pic:nvPicPr>
+                    <pic:cNvPr id="1" name=""/>
+                    <pic:cNvPicPr/>
+                  </pic:nvPicPr>
+                  <pic:blipFill>
+                    <a:blip r:embed="rId8">
+                      <a:extLst>
+                        <a:ext uri="{28A0092B-C50C-407E-A947-70E740481C1C}">
+                          <a14:useLocalDpi xmlns:a14="http://schemas.microsoft.com/office/drawing/2010/main" val="0"/>
+                        </a:ext>
+                      </a:extLst>
+                    </a:blip>
+                    <a:stretch>
+                      <a:fillRect/>
+                    </a:stretch>
+                  </pic:blipFill>
+                  <pic:spPr>
+                    <a:xfrm>
+                      <a:off x="0" y="0"/>
+                      <a:ext cx="5516880" cy="1664770"/>
+                    </a:xfrm>
+                    <a:prstGeom prst="rect">
+                      <a:avLst/>
+                    </a:prstGeom>
+                  </pic:spPr>
+                </pic:pic>
+              </a:graphicData>
+            </a:graphic>
+          </wp:anchor>
+        </w:drawing>
+      </w:r>
+    </w:p>
+    <w:p>
+      <w:pPr>
+        <w:rPr>
+          <w:lang w:val="es-BO"/>
+        </w:rPr>
+      </w:pPr>
+    </w:p>
+    <w:p>
+      <w:pPr>
+        <w:rPr>
+          <w:lang w:val="es-BO"/>
+        </w:rPr>
+      </w:pPr>
+    </w:p>
+    <w:p>
+      <w:pPr>
+        <w:rPr>
+          <w:lang w:val="es-BO"/>
+        </w:rPr>
+      </w:pPr>
+    </w:p>
+    <w:p>
+      <w:pPr>
+        <w:rPr>
+          <w:lang w:val="es-BO"/>
+        </w:rPr>
+      </w:pPr>
+    </w:p>
+    <w:p>
+      <w:pPr>
+        <w:rPr>
+          <w:lang w:val="es-BO"/>
+        </w:rPr>
+      </w:pPr>
+    </w:p>
+    <w:p>
+      <w:pPr>
+        <w:rPr>
+          <w:lang w:val="es-BO"/>
+        </w:rPr>
+      </w:pPr>
+    </w:p>
+    <w:p>
+      <w:pPr>
+        <w:rPr>
+          <w:lang w:val="es-BO"/>
+        </w:rPr>
+      </w:pPr>
+    </w:p>
+    <w:p>
+      <w:pPr>
+        <w:rPr>
+          <w:lang w:val="es-BO"/>
+        </w:rPr>
+      </w:pPr>
+    </w:p>
+    <w:p>
+      <w:pPr>
+        <w:rPr>
+          <w:lang w:val="es-BO"/>
+        </w:rPr>
+      </w:pPr>
+      <w:r>
+        <w:rPr>
+          <w:lang w:val="es-BO"/>
+        </w:rPr>
+        <w:lastRenderedPageBreak/>
+        <w:drawing>
+          <wp:anchor distT="0" distB="0" distL="114300" distR="114300" simplePos="0" relativeHeight="251663360" behindDoc="0" locked="0" layoutInCell="1" allowOverlap="1" wp14:anchorId="2E7EFD52" wp14:editId="23195374">
+            <wp:simplePos x="0" y="0"/>
+            <wp:positionH relativeFrom="margin">
+              <wp:posOffset>579120</wp:posOffset>
+            </wp:positionH>
+            <wp:positionV relativeFrom="paragraph">
+              <wp:posOffset>114300</wp:posOffset>
+            </wp:positionV>
+            <wp:extent cx="6027420" cy="1249045"/>
+            <wp:effectExtent l="0" t="0" r="0" b="8255"/>
+            <wp:wrapSquare wrapText="bothSides"/>
+            <wp:docPr id="6" name="Imagen 6"/>
+            <wp:cNvGraphicFramePr>
+              <a:graphicFrameLocks xmlns:a="http://schemas.openxmlformats.org/drawingml/2006/main" noChangeAspect="1"/>
+            </wp:cNvGraphicFramePr>
+            <a:graphic xmlns:a="http://schemas.openxmlformats.org/drawingml/2006/main">
+              <a:graphicData uri="http://schemas.openxmlformats.org/drawingml/2006/picture">
+                <pic:pic xmlns:pic="http://schemas.openxmlformats.org/drawingml/2006/picture">
+                  <pic:nvPicPr>
+                    <pic:cNvPr id="1" name=""/>
+                    <pic:cNvPicPr/>
+                  </pic:nvPicPr>
+                  <pic:blipFill>
+                    <a:blip r:embed="rId9">
+                      <a:extLst>
+                        <a:ext uri="{28A0092B-C50C-407E-A947-70E740481C1C}">
+                          <a14:useLocalDpi xmlns:a14="http://schemas.microsoft.com/office/drawing/2010/main" val="0"/>
+                        </a:ext>
+                      </a:extLst>
+                    </a:blip>
+                    <a:stretch>
+                      <a:fillRect/>
+                    </a:stretch>
+                  </pic:blipFill>
+                  <pic:spPr>
+                    <a:xfrm>
+                      <a:off x="0" y="0"/>
+                      <a:ext cx="6027420" cy="1249045"/>
+                    </a:xfrm>
+                    <a:prstGeom prst="rect">
+                      <a:avLst/>
+                    </a:prstGeom>
+                  </pic:spPr>
+                </pic:pic>
+              </a:graphicData>
+            </a:graphic>
+            <wp14:sizeRelH relativeFrom="margin">
+              <wp14:pctWidth>0</wp14:pctWidth>
+            </wp14:sizeRelH>
+            <wp14:sizeRelV relativeFrom="margin">
+              <wp14:pctHeight>0</wp14:pctHeight>
+            </wp14:sizeRelV>
+          </wp:anchor>
+        </w:drawing>
+      </w:r>
+    </w:p>
+    <w:p>
+      <w:pPr>
+        <w:rPr>
+          <w:lang w:val="es-BO"/>
+        </w:rPr>
+      </w:pPr>
+    </w:p>
+    <w:p>
+      <w:pPr>
+        <w:rPr>
+          <w:lang w:val="es-BO"/>
+        </w:rPr>
+      </w:pPr>
+    </w:p>
+    <w:p>
+      <w:pPr>
+        <w:rPr>
+          <w:lang w:val="es-BO"/>
+        </w:rPr>
+      </w:pPr>
+    </w:p>
+    <w:p>
+      <w:pPr>
+        <w:rPr>
+          <w:lang w:val="es-BO"/>
+        </w:rPr>
+      </w:pPr>
+    </w:p>
+    <w:p>
+      <w:pPr>
+        <w:rPr>
+          <w:lang w:val="es-BO"/>
+        </w:rPr>
+      </w:pPr>
+    </w:p>
+    <w:p>
+      <w:pPr>
+        <w:rPr>
+          <w:lang w:val="es-BO"/>
+        </w:rPr>
+      </w:pPr>
+      <w:r>
+        <w:rPr>
+          <w:lang w:val="es-BO"/>
+        </w:rPr>
+        <w:drawing>
+          <wp:anchor distT="0" distB="0" distL="114300" distR="114300" simplePos="0" relativeHeight="251664384" behindDoc="0" locked="0" layoutInCell="1" allowOverlap="1" wp14:anchorId="6BC67B2A" wp14:editId="15372353">
+            <wp:simplePos x="0" y="0"/>
+            <wp:positionH relativeFrom="column">
+              <wp:posOffset>472440</wp:posOffset>
+            </wp:positionH>
+            <wp:positionV relativeFrom="paragraph">
+              <wp:posOffset>69215</wp:posOffset>
+            </wp:positionV>
+            <wp:extent cx="6766560" cy="1420978"/>
+            <wp:effectExtent l="0" t="0" r="0" b="8255"/>
+            <wp:wrapSquare wrapText="bothSides"/>
+            <wp:docPr id="7" name="Imagen 7"/>
+            <wp:cNvGraphicFramePr>
+              <a:graphicFrameLocks xmlns:a="http://schemas.openxmlformats.org/drawingml/2006/main" noChangeAspect="1"/>
+            </wp:cNvGraphicFramePr>
+            <a:graphic xmlns:a="http://schemas.openxmlformats.org/drawingml/2006/main">
+              <a:graphicData uri="http://schemas.openxmlformats.org/drawingml/2006/picture">
+                <pic:pic xmlns:pic="http://schemas.openxmlformats.org/drawingml/2006/picture">
+                  <pic:nvPicPr>
+                    <pic:cNvPr id="1" name=""/>
+                    <pic:cNvPicPr/>
+                  </pic:nvPicPr>
+                  <pic:blipFill>
+                    <a:blip r:embed="rId10">
+                      <a:extLst>
+                        <a:ext uri="{28A0092B-C50C-407E-A947-70E740481C1C}">
+                          <a14:useLocalDpi xmlns:a14="http://schemas.microsoft.com/office/drawing/2010/main" val="0"/>
+                        </a:ext>
+                      </a:extLst>
+                    </a:blip>
+                    <a:stretch>
+                      <a:fillRect/>
+                    </a:stretch>
+                  </pic:blipFill>
+                  <pic:spPr>
+                    <a:xfrm>
+                      <a:off x="0" y="0"/>
+                      <a:ext cx="6766560" cy="1420978"/>
+                    </a:xfrm>
+                    <a:prstGeom prst="rect">
+                      <a:avLst/>
+                    </a:prstGeom>
+                  </pic:spPr>
+                </pic:pic>
+              </a:graphicData>
+            </a:graphic>
+          </wp:anchor>
+        </w:drawing>
+      </w:r>
     </w:p>
     <w:sectPr>
       <w:pgSz w:w="12240" w:h="15840" w:code="1"/>

</xml_diff>